<commit_message>
use_case final - manque maquette menu finale
</commit_message>
<xml_diff>
--- a/Rapports Conception/Rapport_use_case_final.docx
+++ b/Rapports Conception/Rapport_use_case_final.docx
@@ -44,7 +44,6 @@
                         <w:dataBinding w:prefixMappings="xmlns:ns0='http://schemas.openxmlformats.org/package/2006/metadata/core-properties' xmlns:ns1='http://purl.org/dc/elements/1.1/'" w:xpath="/ns0:coreProperties[1]/ns1:title[1]" w:storeItemID="{6C3C8BC8-F283-45AE-878A-BAB7291924A1}"/>
                         <w:text/>
                       </w:sdtPr>
-                      <w:sdtEndPr/>
                       <w:sdtContent>
                         <w:p>
                           <w:pPr>
@@ -95,7 +94,6 @@
                         <w:dataBinding w:prefixMappings="xmlns:ns0='http://schemas.microsoft.com/office/2006/coverPageProps'" w:xpath="/ns0:CoverPageProperties[1]/ns0:Abstract[1]" w:storeItemID="{55AF091B-3C7A-41E3-B477-F2FDAA23CFDA}"/>
                         <w:text/>
                       </w:sdtPr>
-                      <w:sdtEndPr/>
                       <w:sdtContent>
                         <w:p>
                           <w:pPr>
@@ -113,18 +111,8 @@
                               <w:sz w:val="21"/>
                               <w:szCs w:val="21"/>
                             </w:rPr>
-                            <w:t xml:space="preserve">Christophe Gire, Camille Raymond, Thibaut Rouquette, Damien </w:t>
+                            <w:t>Christophe Gire, Camille Raymond, Thibaut Rouquette, Damien Sendner</w:t>
                           </w:r>
-                          <w:proofErr w:type="spellStart"/>
-                          <w:r>
-                            <w:rPr>
-                              <w:color w:val="FFFFFF" w:themeColor="background1"/>
-                              <w:sz w:val="21"/>
-                              <w:szCs w:val="21"/>
-                            </w:rPr>
-                            <w:t>Sendner</w:t>
-                          </w:r>
-                          <w:proofErr w:type="spellEnd"/>
                         </w:p>
                       </w:sdtContent>
                     </w:sdt>
@@ -151,37 +139,12 @@
                           <w:lang w:val="fr-FR"/>
                         </w:rPr>
                       </w:pPr>
-                      <w:proofErr w:type="spellStart"/>
                       <w:r>
                         <w:rPr>
                           <w:color w:val="FFFFFF" w:themeColor="background1"/>
                           <w:lang w:val="fr-FR"/>
                         </w:rPr>
-                        <w:t>University</w:t>
-                      </w:r>
-                      <w:proofErr w:type="spellEnd"/>
-                      <w:r>
-                        <w:rPr>
-                          <w:color w:val="FFFFFF" w:themeColor="background1"/>
-                          <w:lang w:val="fr-FR"/>
-                        </w:rPr>
-                        <w:t xml:space="preserve"> </w:t>
-                      </w:r>
-                      <w:proofErr w:type="spellStart"/>
-                      <w:r>
-                        <w:rPr>
-                          <w:color w:val="FFFFFF" w:themeColor="background1"/>
-                          <w:lang w:val="fr-FR"/>
-                        </w:rPr>
-                        <w:t>Resources</w:t>
-                      </w:r>
-                      <w:proofErr w:type="spellEnd"/>
-                      <w:r>
-                        <w:rPr>
-                          <w:color w:val="FFFFFF" w:themeColor="background1"/>
-                          <w:lang w:val="fr-FR"/>
-                        </w:rPr>
-                        <w:t xml:space="preserve"> Management</w:t>
+                        <w:t>University Resources Management</w:t>
                       </w:r>
                     </w:p>
                   </w:txbxContent>
@@ -444,6 +407,9 @@
               <w:lang w:eastAsia="fr-FR"/>
             </w:rPr>
           </w:pPr>
+          <w:r>
+            <w:t xml:space="preserve">I. </w:t>
+          </w:r>
           <w:hyperlink w:anchor="_Toc318138854" w:history="1">
             <w:r>
               <w:rPr>
@@ -1944,13 +1910,23 @@
               <w:lang w:eastAsia="fr-FR"/>
             </w:rPr>
           </w:pPr>
+          <w:r>
+            <w:t xml:space="preserve">    </w:t>
+          </w:r>
           <w:hyperlink w:anchor="_Toc318138872" w:history="1">
             <w:r>
               <w:rPr>
                 <w:rStyle w:val="Lienhypertexte"/>
                 <w:noProof/>
               </w:rPr>
-              <w:t>III) Interface de création et mise à jour des données</w:t>
+              <w:t>III.</w:t>
+            </w:r>
+            <w:r>
+              <w:rPr>
+                <w:rStyle w:val="Lienhypertexte"/>
+                <w:noProof/>
+              </w:rPr>
+              <w:t xml:space="preserve"> Interface de création et mise à jour des données</w:t>
             </w:r>
             <w:r>
               <w:rPr>
@@ -2014,13 +1990,30 @@
               <w:lang w:eastAsia="fr-FR"/>
             </w:rPr>
           </w:pPr>
+          <w:r>
+            <w:t xml:space="preserve">    </w:t>
+          </w:r>
           <w:hyperlink w:anchor="_Toc318138873" w:history="1">
             <w:r>
               <w:rPr>
                 <w:rStyle w:val="Lienhypertexte"/>
                 <w:noProof/>
               </w:rPr>
-              <w:t>IV) Menus</w:t>
+              <w:t>IV</w:t>
+            </w:r>
+            <w:r>
+              <w:rPr>
+                <w:rStyle w:val="Lienhypertexte"/>
+                <w:noProof/>
+              </w:rPr>
+              <w:t>.</w:t>
+            </w:r>
+            <w:r>
+              <w:rPr>
+                <w:rStyle w:val="Lienhypertexte"/>
+                <w:noProof/>
+              </w:rPr>
+              <w:t xml:space="preserve"> Menus</w:t>
             </w:r>
             <w:r>
               <w:rPr>
@@ -2447,21 +2440,8 @@
         <w:t>Ce cas d’utilisation décrit comment l’utilisateur se</w:t>
       </w:r>
       <w:r>
-        <w:t xml:space="preserve"> connecte à URM (</w:t>
-      </w:r>
-      <w:proofErr w:type="spellStart"/>
-      <w:r>
-        <w:t>University</w:t>
-      </w:r>
-      <w:proofErr w:type="spellEnd"/>
-      <w:r>
-        <w:t xml:space="preserve"> </w:t>
-      </w:r>
-      <w:proofErr w:type="spellStart"/>
-      <w:r>
-        <w:t>Resources</w:t>
-      </w:r>
-      <w:proofErr w:type="spellEnd"/>
+        <w:t xml:space="preserve"> connecte à URM (University Resources</w:t>
+      </w:r>
       <w:r>
         <w:t xml:space="preserve"> Management).</w:t>
       </w:r>
@@ -2670,7 +2650,6 @@
       </w:pPr>
       <w:bookmarkStart w:id="6" w:name="_Toc451994223"/>
       <w:bookmarkStart w:id="7" w:name="_Toc452196564"/>
-      <w:proofErr w:type="spellStart"/>
       <w:r>
         <w:rPr>
           <w:b/>
@@ -2686,7 +2665,6 @@
       </w:r>
       <w:bookmarkEnd w:id="6"/>
       <w:bookmarkEnd w:id="7"/>
-      <w:proofErr w:type="spellEnd"/>
     </w:p>
     <w:p>
       <w:pPr>
@@ -2741,7 +2719,6 @@
       </w:pPr>
       <w:bookmarkStart w:id="10" w:name="_Toc451994225"/>
       <w:bookmarkStart w:id="11" w:name="_Toc452196566"/>
-      <w:proofErr w:type="gramStart"/>
       <w:r>
         <w:rPr>
           <w:rFonts w:ascii="Calibri" w:eastAsia="Calibri" w:hAnsi="Calibri" w:cs="Times New Roman"/>
@@ -2750,7 +2727,6 @@
         </w:rPr>
         <w:t>Points</w:t>
       </w:r>
-      <w:proofErr w:type="gramEnd"/>
       <w:r>
         <w:rPr>
           <w:b/>
@@ -2758,7 +2734,6 @@
         </w:rPr>
         <w:t xml:space="preserve"> </w:t>
       </w:r>
-      <w:proofErr w:type="spellStart"/>
       <w:r>
         <w:rPr>
           <w:b/>
@@ -2772,16 +2747,7 @@
           <w:b/>
           <w:lang w:val="en-US"/>
         </w:rPr>
-        <w:t>xtension</w:t>
-      </w:r>
-      <w:proofErr w:type="spellEnd"/>
-      <w:r>
-        <w:rPr>
-          <w:rFonts w:ascii="Calibri" w:eastAsia="Calibri" w:hAnsi="Calibri" w:cs="Times New Roman"/>
-          <w:b/>
-          <w:lang w:val="en-US"/>
-        </w:rPr>
-        <w:t xml:space="preserve"> </w:t>
+        <w:t xml:space="preserve">xtension </w:t>
       </w:r>
       <w:bookmarkEnd w:id="10"/>
       <w:bookmarkEnd w:id="11"/>
@@ -2792,22 +2758,12 @@
           <w:lang w:val="en-US"/>
         </w:rPr>
       </w:pPr>
-      <w:proofErr w:type="spellStart"/>
-      <w:proofErr w:type="gramStart"/>
       <w:r>
         <w:rPr>
           <w:lang w:val="en-US"/>
         </w:rPr>
-        <w:t>Aucun</w:t>
-      </w:r>
-      <w:proofErr w:type="spellEnd"/>
-      <w:r>
-        <w:rPr>
-          <w:lang w:val="en-US"/>
-        </w:rPr>
-        <w:t>.</w:t>
-      </w:r>
-      <w:proofErr w:type="gramEnd"/>
+        <w:t>Aucun.</w:t>
+      </w:r>
     </w:p>
     <w:p>
       <w:pPr>
@@ -2891,48 +2847,31 @@
           <w:lang w:val="en-US"/>
         </w:rPr>
         <w:lastRenderedPageBreak/>
-        <w:t xml:space="preserve">Consulter </w:t>
-      </w:r>
-      <w:proofErr w:type="spellStart"/>
-      <w:r>
+        <w:t>Consulter maquette</w:t>
+      </w:r>
+      <w:bookmarkEnd w:id="12"/>
+    </w:p>
+    <w:p>
+      <w:pPr>
         <w:rPr>
           <w:lang w:val="en-US"/>
         </w:rPr>
-        <w:t>maquette</w:t>
-      </w:r>
-      <w:bookmarkEnd w:id="12"/>
-      <w:proofErr w:type="spellEnd"/>
-    </w:p>
-    <w:p>
-      <w:pPr>
-        <w:rPr>
+      </w:pPr>
+    </w:p>
+    <w:p>
+      <w:pPr>
+        <w:rPr>
+          <w:rFonts w:ascii="Calibri" w:eastAsia="Calibri" w:hAnsi="Calibri" w:cs="Times New Roman"/>
+          <w:b/>
           <w:lang w:val="en-US"/>
         </w:rPr>
       </w:pPr>
-    </w:p>
-    <w:p>
-      <w:pPr>
-        <w:rPr>
-          <w:rFonts w:ascii="Calibri" w:eastAsia="Calibri" w:hAnsi="Calibri" w:cs="Times New Roman"/>
+      <w:r>
+        <w:rPr>
           <w:b/>
           <w:lang w:val="en-US"/>
         </w:rPr>
-      </w:pPr>
-      <w:proofErr w:type="spellStart"/>
-      <w:r>
-        <w:rPr>
-          <w:b/>
-          <w:lang w:val="en-US"/>
-        </w:rPr>
-        <w:t>Brève</w:t>
-      </w:r>
-      <w:proofErr w:type="spellEnd"/>
-      <w:r>
-        <w:rPr>
-          <w:b/>
-          <w:lang w:val="en-US"/>
-        </w:rPr>
-        <w:t xml:space="preserve"> d</w:t>
+        <w:t>Brève d</w:t>
       </w:r>
       <w:r>
         <w:rPr>
@@ -3011,15 +2950,7 @@
         </w:numPr>
       </w:pPr>
       <w:r>
-        <w:t xml:space="preserve">Le système propose à l’utilisateur de choisir composante dans un arbre situé sur la gauche de la fenêtre (ex : </w:t>
-      </w:r>
-      <w:proofErr w:type="spellStart"/>
-      <w:r>
-        <w:t>JTree</w:t>
-      </w:r>
-      <w:proofErr w:type="spellEnd"/>
-      <w:r>
-        <w:t>). La hiérarchie se fait de la façon suivante : Composante – Département – Année.</w:t>
+        <w:t>Le système propose à l’utilisateur de choisir composante dans un arbre situé sur la gauche de la fenêtre (ex : JTree). La hiérarchie se fait de la façon suivante : Composante – Département – Année.</w:t>
       </w:r>
     </w:p>
     <w:p>
@@ -3198,7 +3129,6 @@
           <w:b/>
         </w:rPr>
       </w:pPr>
-      <w:proofErr w:type="spellStart"/>
       <w:r>
         <w:rPr>
           <w:b/>
@@ -3212,7 +3142,6 @@
         </w:rPr>
         <w:t>onditions</w:t>
       </w:r>
-      <w:proofErr w:type="spellEnd"/>
     </w:p>
     <w:p>
       <w:pPr>
@@ -4550,19 +4479,11 @@
           <w:rFonts w:ascii="Calibri" w:eastAsia="Calibri" w:hAnsi="Calibri" w:cs="Calibri"/>
         </w:rPr>
       </w:pPr>
-      <w:proofErr w:type="gramStart"/>
-      <w:r>
-        <w:rPr>
-          <w:rFonts w:ascii="Calibri" w:eastAsia="Calibri" w:hAnsi="Calibri" w:cs="Calibri"/>
-        </w:rPr>
-        <w:t>Une</w:t>
-      </w:r>
-      <w:proofErr w:type="gramEnd"/>
-      <w:r>
-        <w:rPr>
-          <w:rFonts w:ascii="Calibri" w:eastAsia="Calibri" w:hAnsi="Calibri" w:cs="Calibri"/>
-        </w:rPr>
-        <w:t xml:space="preserve"> pop</w:t>
+      <w:r>
+        <w:rPr>
+          <w:rFonts w:ascii="Calibri" w:eastAsia="Calibri" w:hAnsi="Calibri" w:cs="Calibri"/>
+        </w:rPr>
+        <w:t>Une pop</w:t>
       </w:r>
       <w:r>
         <w:rPr>
@@ -4821,21 +4742,7 @@
         <w:rPr>
           <w:rFonts w:ascii="Calibri" w:eastAsia="Calibri" w:hAnsi="Calibri" w:cs="Calibri"/>
         </w:rPr>
-        <w:t xml:space="preserve">Lorsque l'utilisateur clique sur le bouton « Annuler » sur </w:t>
-      </w:r>
-      <w:proofErr w:type="gramStart"/>
-      <w:r>
-        <w:rPr>
-          <w:rFonts w:ascii="Calibri" w:eastAsia="Calibri" w:hAnsi="Calibri" w:cs="Calibri"/>
-        </w:rPr>
-        <w:t>la</w:t>
-      </w:r>
-      <w:proofErr w:type="gramEnd"/>
-      <w:r>
-        <w:rPr>
-          <w:rFonts w:ascii="Calibri" w:eastAsia="Calibri" w:hAnsi="Calibri" w:cs="Calibri"/>
-        </w:rPr>
-        <w:t xml:space="preserve"> pop</w:t>
+        <w:t>Lorsque l'utilisateur clique sur le bouton « Annuler » sur la pop</w:t>
       </w:r>
       <w:r>
         <w:rPr>
@@ -4975,21 +4882,7 @@
           <w:rFonts w:ascii="Calibri" w:eastAsia="Calibri" w:hAnsi="Calibri" w:cs="Calibri"/>
         </w:rPr>
         <w:br/>
-        <w:t xml:space="preserve">L'utilisateur clique sur « &lt;-- » alors qu'il n'y a aucun champ sélectionné dans la liste de droite. Une </w:t>
-      </w:r>
-      <w:proofErr w:type="spellStart"/>
-      <w:r>
-        <w:rPr>
-          <w:rFonts w:ascii="Calibri" w:eastAsia="Calibri" w:hAnsi="Calibri" w:cs="Calibri"/>
-        </w:rPr>
-        <w:t>popup</w:t>
-      </w:r>
-      <w:proofErr w:type="spellEnd"/>
-      <w:r>
-        <w:rPr>
-          <w:rFonts w:ascii="Calibri" w:eastAsia="Calibri" w:hAnsi="Calibri" w:cs="Calibri"/>
-        </w:rPr>
-        <w:t xml:space="preserve"> d'erreur, nommée “Erreur”, contenant le texte “Vous devez sélectionner une caractéristique à retirer” et un bouton “Ok”, s'affiche</w:t>
+        <w:t>L'utilisateur clique sur « &lt;-- » alors qu'il n'y a aucun champ sélectionné dans la liste de droite. Une popup d'erreur, nommée “Erreur”, contenant le texte “Vous devez sélectionner une caractéristique à retirer” et un bouton “Ok”, s'affiche</w:t>
       </w:r>
     </w:p>
     <w:p>
@@ -5003,21 +4896,7 @@
         <w:rPr>
           <w:rFonts w:ascii="Calibri" w:eastAsia="Calibri" w:hAnsi="Calibri" w:cs="Calibri"/>
         </w:rPr>
-        <w:t xml:space="preserve">L'utilisateur clique sur « --&gt; » alors qu'il n'y a aucun champ sélectionné dans la liste de gauche. Une </w:t>
-      </w:r>
-      <w:proofErr w:type="spellStart"/>
-      <w:r>
-        <w:rPr>
-          <w:rFonts w:ascii="Calibri" w:eastAsia="Calibri" w:hAnsi="Calibri" w:cs="Calibri"/>
-        </w:rPr>
-        <w:t>popup</w:t>
-      </w:r>
-      <w:proofErr w:type="spellEnd"/>
-      <w:r>
-        <w:rPr>
-          <w:rFonts w:ascii="Calibri" w:eastAsia="Calibri" w:hAnsi="Calibri" w:cs="Calibri"/>
-        </w:rPr>
-        <w:t xml:space="preserve"> d'erreur, nommée “Erreur”, contenant le texte “Vous devez sélectionner une caractéristique à ajouter” et un bouton “Ok”, s'affiche.</w:t>
+        <w:t>L'utilisateur clique sur « --&gt; » alors qu'il n'y a aucun champ sélectionné dans la liste de gauche. Une popup d'erreur, nommée “Erreur”, contenant le texte “Vous devez sélectionner une caractéristique à ajouter” et un bouton “Ok”, s'affiche.</w:t>
       </w:r>
     </w:p>
     <w:p>
@@ -5075,7 +4954,6 @@
         </w:rPr>
         <w:br/>
       </w:r>
-      <w:proofErr w:type="spellStart"/>
       <w:r>
         <w:rPr>
           <w:rFonts w:ascii="Calibri" w:eastAsia="Calibri" w:hAnsi="Calibri" w:cs="Calibri"/>
@@ -5084,7 +4962,6 @@
         </w:rPr>
         <w:t>Pré-conditions</w:t>
       </w:r>
-      <w:proofErr w:type="spellEnd"/>
     </w:p>
     <w:p>
       <w:pPr>
@@ -6572,7 +6449,6 @@
           <w:b/>
         </w:rPr>
       </w:pPr>
-      <w:proofErr w:type="spellStart"/>
       <w:r>
         <w:rPr>
           <w:b/>
@@ -6586,7 +6462,6 @@
         </w:rPr>
         <w:t>onditions</w:t>
       </w:r>
-      <w:proofErr w:type="spellEnd"/>
     </w:p>
     <w:p>
       <w:pPr>
@@ -6750,6 +6625,13 @@
     <w:p>
       <w:pPr>
         <w:rPr>
+          <w:b/>
+        </w:rPr>
+      </w:pPr>
+    </w:p>
+    <w:p>
+      <w:pPr>
+        <w:rPr>
           <w:rFonts w:ascii="Calibri" w:eastAsia="Calibri" w:hAnsi="Calibri" w:cs="Times New Roman"/>
           <w:b/>
         </w:rPr>
@@ -6889,6 +6771,7 @@
           <w:i/>
           <w:u w:val="single"/>
         </w:rPr>
+        <w:lastRenderedPageBreak/>
         <w:t>Cas de mauvaise utilisation</w:t>
       </w:r>
     </w:p>
@@ -6899,7 +6782,6 @@
         </w:rPr>
       </w:pPr>
       <w:r>
-        <w:lastRenderedPageBreak/>
         <w:t>Aucun mauvais cas d’utilisation possible.</w:t>
       </w:r>
     </w:p>
@@ -6940,7 +6822,6 @@
           <w:b/>
         </w:rPr>
       </w:pPr>
-      <w:proofErr w:type="spellStart"/>
       <w:r>
         <w:rPr>
           <w:b/>
@@ -6954,7 +6835,6 @@
         </w:rPr>
         <w:t>onditions</w:t>
       </w:r>
-      <w:proofErr w:type="spellEnd"/>
     </w:p>
     <w:p>
       <w:pPr>
@@ -7027,35 +6907,37 @@
     </w:p>
     <w:p>
       <w:pPr>
-        <w:rPr>
-          <w:b/>
-        </w:rPr>
-      </w:pPr>
-      <w:r>
-        <w:rPr>
-          <w:b/>
+        <w:jc w:val="center"/>
+        <w:rPr>
+          <w:b/>
+        </w:rPr>
+      </w:pPr>
+      <w:r>
+        <w:rPr>
           <w:noProof/>
           <w:lang w:eastAsia="fr-FR"/>
         </w:rPr>
         <w:drawing>
-          <wp:inline distT="0" distB="0" distL="0" distR="0">
-            <wp:extent cx="6136899" cy="3735238"/>
-            <wp:effectExtent l="19050" t="0" r="0" b="0"/>
-            <wp:docPr id="17" name="Image 2" descr="C:\Documents and Settings\Thibaut\Bureau\Polytech' IG\IG4\Semestre 2\Projet Transversal\Stratulat\Use Case\Consulter planning enseignant.PNG"/>
-            <wp:cNvGraphicFramePr>
-              <a:graphicFrameLocks xmlns:a="http://schemas.openxmlformats.org/drawingml/2006/main" noChangeAspect="1"/>
-            </wp:cNvGraphicFramePr>
+          <wp:inline distT="0" distB="0" distL="0" distR="0" wp14:anchorId="113AE620" wp14:editId="1B9B2694">
+            <wp:extent cx="5314950" cy="3905885"/>
+            <wp:effectExtent l="0" t="0" r="0" b="0"/>
+            <wp:docPr id="4" name="Image 4" descr="C:\Users\Thibaut\Desktop\URM\Images\consulter_planning.png"/>
+            <wp:cNvGraphicFramePr/>
             <a:graphic xmlns:a="http://schemas.openxmlformats.org/drawingml/2006/main">
               <a:graphicData uri="http://schemas.openxmlformats.org/drawingml/2006/picture">
                 <pic:pic xmlns:pic="http://schemas.openxmlformats.org/drawingml/2006/picture">
                   <pic:nvPicPr>
-                    <pic:cNvPr id="0" name="Picture 2" descr="C:\Documents and Settings\Thibaut\Bureau\Polytech' IG\IG4\Semestre 2\Projet Transversal\Stratulat\Use Case\Consulter planning enseignant.PNG"/>
-                    <pic:cNvPicPr>
-                      <a:picLocks noChangeAspect="1" noChangeArrowheads="1"/>
-                    </pic:cNvPicPr>
+                    <pic:cNvPr id="1" name="Image 1" descr="C:\Users\Thibaut\Desktop\URM\Images\consulter_planning.png"/>
+                    <pic:cNvPicPr/>
                   </pic:nvPicPr>
                   <pic:blipFill>
-                    <a:blip r:embed="rId18" cstate="print"/>
+                    <a:blip r:embed="rId18">
+                      <a:extLst>
+                        <a:ext uri="{28A0092B-C50C-407E-A947-70E740481C1C}">
+                          <a14:useLocalDpi xmlns:a14="http://schemas.microsoft.com/office/drawing/2010/main" val="0"/>
+                        </a:ext>
+                      </a:extLst>
+                    </a:blip>
                     <a:srcRect/>
                     <a:stretch>
                       <a:fillRect/>
@@ -7064,17 +6946,14 @@
                   <pic:spPr bwMode="auto">
                     <a:xfrm>
                       <a:off x="0" y="0"/>
-                      <a:ext cx="6138919" cy="3736467"/>
+                      <a:ext cx="5314950" cy="3905885"/>
                     </a:xfrm>
                     <a:prstGeom prst="rect">
                       <a:avLst/>
                     </a:prstGeom>
                     <a:noFill/>
-                    <a:ln w="9525">
+                    <a:ln>
                       <a:noFill/>
-                      <a:miter lim="800000"/>
-                      <a:headEnd/>
-                      <a:tailEnd/>
                     </a:ln>
                   </pic:spPr>
                 </pic:pic>
@@ -7105,11 +6984,10 @@
         </w:rPr>
       </w:pPr>
     </w:p>
-    <w:p/>
-    <w:p>
-      <w:pPr>
-        <w:rPr>
-          <w:rFonts w:asciiTheme="majorHAnsi" w:eastAsia="Calibri" w:hAnsiTheme="majorHAnsi" w:cstheme="majorBidi"/>
+    <w:p>
+      <w:pPr>
+        <w:rPr>
+          <w:rFonts w:asciiTheme="majorHAnsi" w:eastAsiaTheme="majorEastAsia" w:hAnsiTheme="majorHAnsi" w:cstheme="majorBidi"/>
           <w:b/>
           <w:bCs/>
           <w:color w:val="4F81BD" w:themeColor="accent1"/>
@@ -7118,11 +6996,377 @@
         </w:rPr>
       </w:pPr>
       <w:r>
-        <w:rPr>
-          <w:rFonts w:eastAsia="Calibri"/>
-        </w:rPr>
         <w:br w:type="page"/>
       </w:r>
+    </w:p>
+    <w:p>
+      <w:pPr>
+        <w:pStyle w:val="Titre2"/>
+        <w:ind w:firstLine="708"/>
+      </w:pPr>
+      <w:r>
+        <w:lastRenderedPageBreak/>
+        <w:t xml:space="preserve">3.2) </w:t>
+      </w:r>
+      <w:r>
+        <w:t>Consulter planning des acteurs aux droits inférieurs</w:t>
+      </w:r>
+    </w:p>
+    <w:p/>
+    <w:p>
+      <w:pPr>
+        <w:rPr>
+          <w:rFonts w:ascii="Calibri" w:eastAsia="Calibri" w:hAnsi="Calibri" w:cs="Times New Roman"/>
+          <w:b/>
+        </w:rPr>
+      </w:pPr>
+      <w:r>
+        <w:rPr>
+          <w:b/>
+        </w:rPr>
+        <w:t>Brève d</w:t>
+      </w:r>
+      <w:r>
+        <w:rPr>
+          <w:rFonts w:ascii="Calibri" w:eastAsia="Calibri" w:hAnsi="Calibri" w:cs="Times New Roman"/>
+          <w:b/>
+        </w:rPr>
+        <w:t>escription</w:t>
+      </w:r>
+    </w:p>
+    <w:p>
+      <w:r>
+        <w:t>Ce cas d’utilisation résume l’ensemble des cas d’utilisation de consultation des plannings de la part des responsables sur les responsables de niveau inférieur. Par exemple, consultation du planning des enseignants et responsables matière de la part d’un responsable U.E.</w:t>
+      </w:r>
+    </w:p>
+    <w:p>
+      <w:pPr>
+        <w:rPr>
+          <w:b/>
+        </w:rPr>
+      </w:pPr>
+      <w:r>
+        <w:rPr>
+          <w:b/>
+        </w:rPr>
+        <w:t>Enchainement des événements.</w:t>
+      </w:r>
+    </w:p>
+    <w:p>
+      <w:r>
+        <w:t>Ce cas d’utilisation commence quand l’acteur clique sur un Bouton « Consulter Planning Enseignants » après s’être logué.</w:t>
+      </w:r>
+    </w:p>
+    <w:p>
+      <w:pPr>
+        <w:rPr>
+          <w:i/>
+          <w:u w:val="single"/>
+        </w:rPr>
+      </w:pPr>
+      <w:r>
+        <w:rPr>
+          <w:i/>
+          <w:u w:val="single"/>
+        </w:rPr>
+        <w:t>Utilisation normale</w:t>
+      </w:r>
+    </w:p>
+    <w:p>
+      <w:pPr>
+        <w:pStyle w:val="Paragraphedeliste"/>
+        <w:numPr>
+          <w:ilvl w:val="0"/>
+          <w:numId w:val="35"/>
+        </w:numPr>
+      </w:pPr>
+      <w:r>
+        <w:t>Le système affiche l’ensemble des enseignants dont l’utilisateur est responsable dans une liste</w:t>
+      </w:r>
+    </w:p>
+    <w:p>
+      <w:pPr>
+        <w:pStyle w:val="Paragraphedeliste"/>
+        <w:numPr>
+          <w:ilvl w:val="0"/>
+          <w:numId w:val="35"/>
+        </w:numPr>
+      </w:pPr>
+      <w:r>
+        <w:t>L’utilisateur sélectionne un enseignant en particulier en cliquant dessus</w:t>
+      </w:r>
+    </w:p>
+    <w:p>
+      <w:pPr>
+        <w:pStyle w:val="Paragraphedeliste"/>
+        <w:numPr>
+          <w:ilvl w:val="0"/>
+          <w:numId w:val="35"/>
+        </w:numPr>
+      </w:pPr>
+      <w:r>
+        <w:t>Le système renvoie le planning de l’enseignant concerné à la semaine en cours</w:t>
+      </w:r>
+    </w:p>
+    <w:p>
+      <w:pPr>
+        <w:pStyle w:val="Paragraphedeliste"/>
+        <w:numPr>
+          <w:ilvl w:val="0"/>
+          <w:numId w:val="35"/>
+        </w:numPr>
+      </w:pPr>
+      <w:r>
+        <w:t>L’utilisateur/le responsable consulte le planning de l’enseignant à l’instar du cas d’utilisation « Consulter son planning »</w:t>
+      </w:r>
+    </w:p>
+    <w:p>
+      <w:pPr>
+        <w:rPr>
+          <w:i/>
+          <w:u w:val="single"/>
+        </w:rPr>
+      </w:pPr>
+      <w:r>
+        <w:rPr>
+          <w:i/>
+          <w:u w:val="single"/>
+        </w:rPr>
+        <w:t>Alternative</w:t>
+      </w:r>
+    </w:p>
+    <w:p>
+      <w:r>
+        <w:t>L’utilisateur peut changer d’enseignant. Dans ce cas, le système renvoie le planning de la semaine en cours du nouvel enseignant sélectionné. L’utilisateur peut également fermer la fenêtre grâce à un bouton « Fermer ». L’utilisateur peut redimensionner la fenêtre. Dans ce cas, les dimensions en largeur du panneau de gauche (contenant la liste des enseignants) ne change pas.</w:t>
+      </w:r>
+    </w:p>
+    <w:p>
+      <w:pPr>
+        <w:rPr>
+          <w:i/>
+          <w:u w:val="single"/>
+        </w:rPr>
+      </w:pPr>
+      <w:r>
+        <w:rPr>
+          <w:i/>
+          <w:u w:val="single"/>
+        </w:rPr>
+        <w:t>Cas de mauvaise utilisation</w:t>
+      </w:r>
+    </w:p>
+    <w:p>
+      <w:pPr>
+        <w:rPr>
+          <w:rFonts w:ascii="Calibri" w:eastAsia="Calibri" w:hAnsi="Calibri" w:cs="Times New Roman"/>
+        </w:rPr>
+      </w:pPr>
+      <w:r>
+        <w:t>Aucun mauvais cas d’utilisation possible.</w:t>
+      </w:r>
+    </w:p>
+    <w:p>
+      <w:pPr>
+        <w:rPr>
+          <w:rFonts w:ascii="Calibri" w:eastAsia="Calibri" w:hAnsi="Calibri" w:cs="Times New Roman"/>
+          <w:b/>
+        </w:rPr>
+      </w:pPr>
+      <w:r>
+        <w:rPr>
+          <w:b/>
+        </w:rPr>
+        <w:t>Conditions spéciales</w:t>
+      </w:r>
+    </w:p>
+    <w:p>
+      <w:pPr>
+        <w:rPr>
+          <w:rFonts w:ascii="Calibri" w:eastAsia="Calibri" w:hAnsi="Calibri" w:cs="Times New Roman"/>
+        </w:rPr>
+      </w:pPr>
+      <w:r>
+        <w:t>Aucune.</w:t>
+      </w:r>
+    </w:p>
+    <w:p>
+      <w:pPr>
+        <w:rPr>
+          <w:rFonts w:ascii="Calibri" w:eastAsia="Calibri" w:hAnsi="Calibri" w:cs="Times New Roman"/>
+          <w:b/>
+        </w:rPr>
+      </w:pPr>
+      <w:r>
+        <w:rPr>
+          <w:b/>
+        </w:rPr>
+        <w:t>Pré-c</w:t>
+      </w:r>
+      <w:r>
+        <w:rPr>
+          <w:rFonts w:ascii="Calibri" w:eastAsia="Calibri" w:hAnsi="Calibri" w:cs="Times New Roman"/>
+          <w:b/>
+        </w:rPr>
+        <w:t>onditions</w:t>
+      </w:r>
+    </w:p>
+    <w:p>
+      <w:pPr>
+        <w:rPr>
+          <w:rFonts w:ascii="Calibri" w:eastAsia="Calibri" w:hAnsi="Calibri" w:cs="Times New Roman"/>
+        </w:rPr>
+      </w:pPr>
+      <w:r>
+        <w:t>L’utilisateur a est logué et a les droits nécessaires pour consulter les plannings des enseignants.</w:t>
+      </w:r>
+    </w:p>
+    <w:p>
+      <w:pPr>
+        <w:rPr>
+          <w:rFonts w:ascii="Calibri" w:eastAsia="Calibri" w:hAnsi="Calibri" w:cs="Times New Roman"/>
+          <w:b/>
+        </w:rPr>
+      </w:pPr>
+      <w:r>
+        <w:rPr>
+          <w:b/>
+        </w:rPr>
+        <w:t>Post-c</w:t>
+      </w:r>
+      <w:r>
+        <w:rPr>
+          <w:rFonts w:ascii="Calibri" w:eastAsia="Calibri" w:hAnsi="Calibri" w:cs="Times New Roman"/>
+          <w:b/>
+        </w:rPr>
+        <w:t>onditions</w:t>
+      </w:r>
+    </w:p>
+    <w:p>
+      <w:r>
+        <w:t>Aucune.</w:t>
+      </w:r>
+    </w:p>
+    <w:p>
+      <w:pPr>
+        <w:rPr>
+          <w:rFonts w:ascii="Calibri" w:eastAsia="Calibri" w:hAnsi="Calibri" w:cs="Times New Roman"/>
+          <w:b/>
+        </w:rPr>
+      </w:pPr>
+      <w:r>
+        <w:rPr>
+          <w:rFonts w:ascii="Calibri" w:eastAsia="Calibri" w:hAnsi="Calibri" w:cs="Times New Roman"/>
+          <w:b/>
+        </w:rPr>
+        <w:t>Points</w:t>
+      </w:r>
+      <w:r>
+        <w:rPr>
+          <w:b/>
+        </w:rPr>
+        <w:t xml:space="preserve"> d’e</w:t>
+      </w:r>
+      <w:r>
+        <w:rPr>
+          <w:rFonts w:ascii="Calibri" w:eastAsia="Calibri" w:hAnsi="Calibri" w:cs="Times New Roman"/>
+          <w:b/>
+        </w:rPr>
+        <w:t xml:space="preserve">xtension </w:t>
+      </w:r>
+    </w:p>
+    <w:p>
+      <w:r>
+        <w:t>Aucun.</w:t>
+      </w:r>
+    </w:p>
+    <w:p>
+      <w:pPr>
+        <w:rPr>
+          <w:b/>
+        </w:rPr>
+      </w:pPr>
+      <w:r>
+        <w:rPr>
+          <w:b/>
+          <w:noProof/>
+          <w:lang w:eastAsia="fr-FR"/>
+        </w:rPr>
+        <w:lastRenderedPageBreak/>
+        <w:drawing>
+          <wp:inline distT="0" distB="0" distL="0" distR="0">
+            <wp:extent cx="5762625" cy="3495675"/>
+            <wp:effectExtent l="0" t="0" r="0" b="0"/>
+            <wp:docPr id="3" name="Image 3" descr="Description : C:\Documents and Settings\Thibaut\Bureau\Polytech' IG\IG4\Semestre 2\Projet Transversal\Stratulat\Use Case\Maquettes\Consulter planning enseignant.PNG"/>
+            <wp:cNvGraphicFramePr>
+              <a:graphicFrameLocks xmlns:a="http://schemas.openxmlformats.org/drawingml/2006/main" noChangeAspect="1"/>
+            </wp:cNvGraphicFramePr>
+            <a:graphic xmlns:a="http://schemas.openxmlformats.org/drawingml/2006/main">
+              <a:graphicData uri="http://schemas.openxmlformats.org/drawingml/2006/picture">
+                <pic:pic xmlns:pic="http://schemas.openxmlformats.org/drawingml/2006/picture">
+                  <pic:nvPicPr>
+                    <pic:cNvPr id="0" name="Image 2" descr="Description : C:\Documents and Settings\Thibaut\Bureau\Polytech' IG\IG4\Semestre 2\Projet Transversal\Stratulat\Use Case\Maquettes\Consulter planning enseignant.PNG"/>
+                    <pic:cNvPicPr>
+                      <a:picLocks noChangeAspect="1" noChangeArrowheads="1"/>
+                    </pic:cNvPicPr>
+                  </pic:nvPicPr>
+                  <pic:blipFill>
+                    <a:blip r:embed="rId19">
+                      <a:extLst>
+                        <a:ext uri="{28A0092B-C50C-407E-A947-70E740481C1C}">
+                          <a14:useLocalDpi xmlns:a14="http://schemas.microsoft.com/office/drawing/2010/main" val="0"/>
+                        </a:ext>
+                      </a:extLst>
+                    </a:blip>
+                    <a:srcRect/>
+                    <a:stretch>
+                      <a:fillRect/>
+                    </a:stretch>
+                  </pic:blipFill>
+                  <pic:spPr bwMode="auto">
+                    <a:xfrm>
+                      <a:off x="0" y="0"/>
+                      <a:ext cx="5762625" cy="3495675"/>
+                    </a:xfrm>
+                    <a:prstGeom prst="rect">
+                      <a:avLst/>
+                    </a:prstGeom>
+                    <a:noFill/>
+                    <a:ln>
+                      <a:noFill/>
+                    </a:ln>
+                  </pic:spPr>
+                </pic:pic>
+              </a:graphicData>
+            </a:graphic>
+          </wp:inline>
+        </w:drawing>
+      </w:r>
+    </w:p>
+    <w:p>
+      <w:pPr>
+        <w:jc w:val="center"/>
+        <w:rPr>
+          <w:b/>
+        </w:rPr>
+      </w:pPr>
+      <w:r>
+        <w:rPr>
+          <w:b/>
+        </w:rPr>
+        <w:t xml:space="preserve">Fig. Maquette – Consulter planning enseignants </w:t>
+      </w:r>
+    </w:p>
+    <w:p>
+      <w:pPr>
+        <w:rPr>
+          <w:rFonts w:asciiTheme="majorHAnsi" w:eastAsia="Calibri" w:hAnsiTheme="majorHAnsi" w:cstheme="majorBidi"/>
+          <w:b/>
+          <w:bCs/>
+          <w:color w:val="4F81BD" w:themeColor="accent1"/>
+          <w:sz w:val="26"/>
+          <w:szCs w:val="26"/>
+        </w:rPr>
+      </w:pPr>
     </w:p>
     <w:p>
       <w:pPr>
@@ -7140,7 +7384,6 @@
         <w:rPr>
           <w:rFonts w:eastAsia="Calibri"/>
         </w:rPr>
-        <w:lastRenderedPageBreak/>
         <w:t>Demande de réservation enseignement</w:t>
       </w:r>
       <w:bookmarkEnd w:id="21"/>
@@ -7192,7 +7435,7 @@
                     </pic:cNvPicPr>
                   </pic:nvPicPr>
                   <pic:blipFill>
-                    <a:blip r:embed="rId19" cstate="print"/>
+                    <a:blip r:embed="rId20" cstate="print"/>
                     <a:srcRect/>
                     <a:stretch>
                       <a:fillRect/>
@@ -7285,29 +7528,33 @@
     </w:p>
     <w:p>
       <w:pPr>
+        <w:rPr>
+          <w:b/>
+        </w:rPr>
+      </w:pPr>
+      <w:r>
+        <w:rPr>
+          <w:b/>
+        </w:rPr>
+        <w:t>Description graphique de la fenêtre</w:t>
+      </w:r>
+    </w:p>
+    <w:p>
+      <w:pPr>
         <w:spacing w:after="0" w:line="240" w:lineRule="auto"/>
         <w:contextualSpacing/>
-        <w:rPr>
-          <w:b/>
-          <w:bCs/>
-        </w:rPr>
-      </w:pPr>
+      </w:pPr>
+      <w:r>
+        <w:t xml:space="preserve">Au démarrage, le système affiche une fenêtre avec en haut,  un texte « Gestion des demandes ». Le titre de la fenêtre est « Gestion des demandes ». </w:t>
+      </w:r>
     </w:p>
     <w:p>
       <w:pPr>
         <w:spacing w:after="0" w:line="240" w:lineRule="auto"/>
         <w:contextualSpacing/>
-        <w:rPr>
-          <w:b/>
-          <w:bCs/>
-        </w:rPr>
-      </w:pPr>
-      <w:r>
-        <w:rPr>
-          <w:b/>
-          <w:bCs/>
-        </w:rPr>
-        <w:t>Enchaînement des événements</w:t>
+      </w:pPr>
+      <w:r>
+        <w:t>En dessous de ces textes, un tableau avec six colonnes, une scrollbar verticale, une scrollbar horizontale et des cases à cocher à sa gauche. Les colonnes sont : une checkbox, « Date », « Créneau », « Etat »,  « Type »,  « Enseignement » et « Caractéristique ».</w:t>
       </w:r>
     </w:p>
     <w:p>
@@ -7320,20 +7567,9 @@
       <w:pPr>
         <w:spacing w:after="0" w:line="240" w:lineRule="auto"/>
         <w:contextualSpacing/>
-        <w:rPr>
-          <w:b/>
-          <w:bCs/>
-        </w:rPr>
-      </w:pPr>
-      <w:r>
-        <w:t>Ce cas d’utilisation commence quand l’enseignant clique sur un bouton « Gérer les demandes de réservation » après s’être logué et qu’au moins une demande de réservation ait été faite en son nom.</w:t>
-      </w:r>
-      <w:r>
-        <w:rPr>
-          <w:b/>
-          <w:bCs/>
-        </w:rPr>
-        <w:t xml:space="preserve"> </w:t>
+      </w:pPr>
+      <w:r>
+        <w:t>La colonne « Type » ne peut contenir que deux valeurs : « Réunion » et « Enseignement ». Si la ligne de la demande est une réunion, la colonne « Enseignement » contient le champ « non défini ».</w:t>
       </w:r>
     </w:p>
     <w:p>
@@ -7348,7 +7584,7 @@
         <w:contextualSpacing/>
       </w:pPr>
       <w:r>
-        <w:t xml:space="preserve">Au démarrage, le système affiche une fenêtre avec en haut,  un texte « Gestion des demandes ». Le titre de la fenêtre est « Gestion des demandes ». </w:t>
+        <w:t>Chaque ligne du tableau correspond à une demande enregistrée dans le système.</w:t>
       </w:r>
     </w:p>
     <w:p>
@@ -7357,46 +7593,36 @@
         <w:contextualSpacing/>
       </w:pPr>
       <w:r>
-        <w:t xml:space="preserve">En dessous de ces textes, un tableau avec six colonnes, une </w:t>
-      </w:r>
-      <w:proofErr w:type="spellStart"/>
-      <w:r>
-        <w:t>scrollbar</w:t>
-      </w:r>
-      <w:proofErr w:type="spellEnd"/>
-      <w:r>
-        <w:t xml:space="preserve"> verticale, une </w:t>
-      </w:r>
-      <w:proofErr w:type="spellStart"/>
-      <w:r>
-        <w:t>scrollbar</w:t>
-      </w:r>
-      <w:proofErr w:type="spellEnd"/>
-      <w:r>
-        <w:t xml:space="preserve"> horizontale et des cases à cocher à sa gauche. Les colonnes sont : une </w:t>
-      </w:r>
-      <w:proofErr w:type="spellStart"/>
-      <w:r>
-        <w:t>checkbox</w:t>
-      </w:r>
-      <w:proofErr w:type="spellEnd"/>
-      <w:r>
-        <w:t>, « Date », « Créneau », « Etat »,  « Type »,  « Enseignement » et « Caractéristique ».</w:t>
+        <w:t>En bas de la fenêtre sont affichés deux boutons : « Supprimer » et « Annuler ».</w:t>
       </w:r>
     </w:p>
     <w:p>
       <w:pPr>
         <w:spacing w:after="0" w:line="240" w:lineRule="auto"/>
         <w:contextualSpacing/>
-      </w:pPr>
+        <w:rPr>
+          <w:b/>
+          <w:bCs/>
+        </w:rPr>
+      </w:pPr>
+      <w:bookmarkStart w:id="23" w:name="_GoBack"/>
+      <w:bookmarkEnd w:id="23"/>
     </w:p>
     <w:p>
       <w:pPr>
         <w:spacing w:after="0" w:line="240" w:lineRule="auto"/>
         <w:contextualSpacing/>
-      </w:pPr>
-      <w:r>
-        <w:t>La colonne « Type » ne peut contenir que deux valeurs : « Réunion » et « Enseignement ». Si la ligne de la demande est une réunion, la colonne « Enseignement » contient le champ « non défini ».</w:t>
+        <w:rPr>
+          <w:b/>
+          <w:bCs/>
+        </w:rPr>
+      </w:pPr>
+      <w:r>
+        <w:rPr>
+          <w:b/>
+          <w:bCs/>
+        </w:rPr>
+        <w:t>Enchaînement des événements</w:t>
       </w:r>
     </w:p>
     <w:p>
@@ -7409,18 +7635,20 @@
       <w:pPr>
         <w:spacing w:after="0" w:line="240" w:lineRule="auto"/>
         <w:contextualSpacing/>
-      </w:pPr>
-      <w:r>
-        <w:t>Chaque ligne du tableau correspond à une demande enregistrée dans le système.</w:t>
-      </w:r>
-    </w:p>
-    <w:p>
-      <w:pPr>
-        <w:spacing w:after="0" w:line="240" w:lineRule="auto"/>
-        <w:contextualSpacing/>
-      </w:pPr>
-      <w:r>
-        <w:t>En bas de la fenêtre sont affichés deux boutons : « Supprimer » et « Annuler ».</w:t>
+        <w:rPr>
+          <w:b/>
+          <w:bCs/>
+        </w:rPr>
+      </w:pPr>
+      <w:r>
+        <w:t>Ce cas d’utilisation commence quand l’enseignant clique sur un bouton « Gérer les demandes de réservation » après s’être logué et qu’au moins une demande de réservation ait été faite en son nom.</w:t>
+      </w:r>
+      <w:r>
+        <w:rPr>
+          <w:b/>
+          <w:bCs/>
+        </w:rPr>
+        <w:t xml:space="preserve"> </w:t>
       </w:r>
     </w:p>
     <w:p>
@@ -7450,7 +7678,6 @@
           <w:iCs/>
           <w:u w:val="single"/>
         </w:rPr>
-        <w:lastRenderedPageBreak/>
         <w:t>Utilisation normale</w:t>
       </w:r>
     </w:p>
@@ -7495,13 +7722,8 @@
         <w:ind w:hanging="360"/>
         <w:contextualSpacing/>
       </w:pPr>
-      <w:bookmarkStart w:id="23" w:name="_GoBack"/>
-      <w:r>
-        <w:t xml:space="preserve">L’enseignant choisit une ou plusieurs demandes à supprimer en cochant la case </w:t>
-      </w:r>
-      <w:bookmarkEnd w:id="23"/>
-      <w:r>
-        <w:t>correspondante.</w:t>
+      <w:r>
+        <w:t>L’enseignant choisit une ou plusieurs demandes à supprimer en cochant la case correspondante.</w:t>
       </w:r>
     </w:p>
     <w:p>
@@ -7535,15 +7757,7 @@
         <w:contextualSpacing/>
       </w:pPr>
       <w:r>
-        <w:t xml:space="preserve">Le système affiche alors un message de confirmation sous la forme </w:t>
-      </w:r>
-      <w:proofErr w:type="gramStart"/>
-      <w:r>
-        <w:t>d’une</w:t>
-      </w:r>
-      <w:proofErr w:type="gramEnd"/>
-      <w:r>
-        <w:t xml:space="preserve"> pop-up contenant un texte « Voulez-vous supprimer les demandes sélectionnées ? », avec comme titre « Confirmation de suppression » et deux boutons « Oui » et « Non ».</w:t>
+        <w:t>Le système affiche alors un message de confirmation sous la forme d’une pop-up contenant un texte « Voulez-vous supprimer les demandes sélectionnées ? », avec comme titre « Confirmation de suppression » et deux boutons « Oui » et « Non ».</w:t>
       </w:r>
     </w:p>
     <w:p>
@@ -7577,15 +7791,7 @@
         <w:contextualSpacing/>
       </w:pPr>
       <w:r>
-        <w:t xml:space="preserve">Le système supprime la demande et affiche une </w:t>
-      </w:r>
-      <w:proofErr w:type="spellStart"/>
-      <w:r>
-        <w:t>popup</w:t>
-      </w:r>
-      <w:proofErr w:type="spellEnd"/>
-      <w:r>
-        <w:t xml:space="preserve"> ayant comme titre « Demandes supprimées », avec un texte « Les demandes sélectionnées ont été supprimées », et un bouton « Ok ».</w:t>
+        <w:t>Le système supprime la demande et affiche une popup ayant comme titre « Demandes supprimées », avec un texte « Les demandes sélectionnées ont été supprimées », et un bouton « Ok ».</w:t>
       </w:r>
     </w:p>
     <w:p>
@@ -7636,31 +7842,7 @@
         <w:contextualSpacing/>
       </w:pPr>
       <w:r>
-        <w:t xml:space="preserve">Lorsque l’utilisateur clique sur une </w:t>
-      </w:r>
-      <w:proofErr w:type="spellStart"/>
-      <w:r>
-        <w:t>checkbox</w:t>
-      </w:r>
-      <w:proofErr w:type="spellEnd"/>
-      <w:r>
-        <w:t>, elle passe de l’état « check » à l’état « </w:t>
-      </w:r>
-      <w:proofErr w:type="spellStart"/>
-      <w:r>
-        <w:t>uncheck</w:t>
-      </w:r>
-      <w:proofErr w:type="spellEnd"/>
-      <w:r>
-        <w:t> » ou de l’état « </w:t>
-      </w:r>
-      <w:proofErr w:type="spellStart"/>
-      <w:r>
-        <w:t>uncheck</w:t>
-      </w:r>
-      <w:proofErr w:type="spellEnd"/>
-      <w:r>
-        <w:t> » à l’état « check ».</w:t>
+        <w:t>Lorsque l’utilisateur clique sur une checkbox, elle passe de l’état « check » à l’état « uncheck » ou de l’état « uncheck » à l’état « check ».</w:t>
       </w:r>
     </w:p>
     <w:p>
@@ -7678,23 +7860,7 @@
         <w:contextualSpacing/>
       </w:pPr>
       <w:r>
-        <w:t xml:space="preserve">Dans la fenêtre </w:t>
-      </w:r>
-      <w:proofErr w:type="spellStart"/>
-      <w:r>
-        <w:t>popup</w:t>
-      </w:r>
-      <w:proofErr w:type="spellEnd"/>
-      <w:r>
-        <w:t xml:space="preserve"> de confirmation, lorsque l’utilisateur clique sur le bouton « Non », la fenêtre </w:t>
-      </w:r>
-      <w:proofErr w:type="spellStart"/>
-      <w:r>
-        <w:t>popup</w:t>
-      </w:r>
-      <w:proofErr w:type="spellEnd"/>
-      <w:r>
-        <w:t xml:space="preserve"> se ferme et l’état du système ne change pas.</w:t>
+        <w:t>Dans la fenêtre popup de confirmation, lorsque l’utilisateur clique sur le bouton « Non », la fenêtre popup se ferme et l’état du système ne change pas.</w:t>
       </w:r>
     </w:p>
     <w:p>
@@ -7712,15 +7878,7 @@
         <w:contextualSpacing/>
       </w:pPr>
       <w:r>
-        <w:t xml:space="preserve">Si l’utilisateur utilise la </w:t>
-      </w:r>
-      <w:proofErr w:type="spellStart"/>
-      <w:r>
-        <w:t>scrollbar</w:t>
-      </w:r>
-      <w:proofErr w:type="spellEnd"/>
-      <w:r>
-        <w:t xml:space="preserve"> vertical, il y a un défilement vertical des lignes du tableau.</w:t>
+        <w:t>Si l’utilisateur utilise la scrollbar vertical, il y a un défilement vertical des lignes du tableau.</w:t>
       </w:r>
     </w:p>
     <w:p>
@@ -7729,15 +7887,7 @@
         <w:contextualSpacing/>
       </w:pPr>
       <w:r>
-        <w:t xml:space="preserve">Si l’utilisateur utilise la </w:t>
-      </w:r>
-      <w:proofErr w:type="spellStart"/>
-      <w:r>
-        <w:t>scrollbar</w:t>
-      </w:r>
-      <w:proofErr w:type="spellEnd"/>
-      <w:r>
-        <w:t xml:space="preserve"> horizontale, il y a un défilement horizontal des colonnes du tableau.</w:t>
+        <w:t>Si l’utilisateur utilise la scrollbar horizontale, il y a un défilement horizontal des colonnes du tableau.</w:t>
       </w:r>
     </w:p>
     <w:p>
@@ -7776,15 +7926,7 @@
         <w:contextualSpacing/>
       </w:pPr>
       <w:r>
-        <w:t xml:space="preserve">L’utilisateur clique sur le bouton « Supprimer » alors qu’il n’y a aucune ligne de sélectionnée. Dans ce cas, une fenêtre </w:t>
-      </w:r>
-      <w:proofErr w:type="spellStart"/>
-      <w:r>
-        <w:t>popup</w:t>
-      </w:r>
-      <w:proofErr w:type="spellEnd"/>
-      <w:r>
-        <w:t xml:space="preserve"> nommée « Erreur » contenant le texte « Aucune demande n’a été sélectionnée » et un bouton « Ok » s’affiche et l’état du système ne change pas.</w:t>
+        <w:t>L’utilisateur clique sur le bouton « Supprimer » alors qu’il n’y a aucune ligne de sélectionnée. Dans ce cas, une fenêtre popup nommée « Erreur » contenant le texte « Aucune demande n’a été sélectionnée » et un bouton « Ok » s’affiche et l’état du système ne change pas.</w:t>
       </w:r>
     </w:p>
     <w:p>
@@ -7842,7 +7984,6 @@
           <w:bCs/>
         </w:rPr>
       </w:pPr>
-      <w:proofErr w:type="spellStart"/>
       <w:r>
         <w:rPr>
           <w:b/>
@@ -7850,7 +7991,6 @@
         </w:rPr>
         <w:t>Pré-conditions</w:t>
       </w:r>
-      <w:proofErr w:type="spellEnd"/>
     </w:p>
     <w:p>
       <w:pPr>
@@ -7952,7 +8092,6 @@
       </w:pPr>
       <w:bookmarkStart w:id="24" w:name="_Toc318138867"/>
       <w:r>
-        <w:lastRenderedPageBreak/>
         <w:t>Consulter heures effectuées</w:t>
       </w:r>
       <w:bookmarkEnd w:id="24"/>
@@ -7988,7 +8127,7 @@
                     </pic:cNvPicPr>
                   </pic:nvPicPr>
                   <pic:blipFill>
-                    <a:blip r:embed="rId20" cstate="print">
+                    <a:blip r:embed="rId21" cstate="print">
                       <a:extLst>
                         <a:ext uri="{28A0092B-C50C-407E-A947-70E740481C1C}">
                           <a14:useLocalDpi xmlns:a14="http://schemas.microsoft.com/office/drawing/2010/main" val="0"/>
@@ -8175,6 +8314,7 @@
           <w:b/>
           <w:bCs/>
         </w:rPr>
+        <w:lastRenderedPageBreak/>
         <w:t>Préconditions</w:t>
       </w:r>
     </w:p>
@@ -8288,7 +8428,6 @@
         <w:rPr>
           <w:b/>
         </w:rPr>
-        <w:lastRenderedPageBreak/>
         <w:t>Enchainement des événements.</w:t>
       </w:r>
     </w:p>
@@ -8451,11 +8590,11 @@
           <w:b/>
         </w:rPr>
       </w:pPr>
-      <w:proofErr w:type="spellStart"/>
-      <w:r>
-        <w:rPr>
-          <w:b/>
-        </w:rPr>
+      <w:r>
+        <w:rPr>
+          <w:b/>
+        </w:rPr>
+        <w:lastRenderedPageBreak/>
         <w:t>Pré-c</w:t>
       </w:r>
       <w:r>
@@ -8465,7 +8604,6 @@
         </w:rPr>
         <w:t>onditions</w:t>
       </w:r>
-      <w:proofErr w:type="spellEnd"/>
     </w:p>
     <w:p>
       <w:pPr>
@@ -8548,7 +8686,6 @@
           <w:noProof/>
           <w:lang w:eastAsia="fr-FR"/>
         </w:rPr>
-        <w:lastRenderedPageBreak/>
         <w:drawing>
           <wp:inline distT="0" distB="0" distL="0" distR="0">
             <wp:extent cx="5762625" cy="3502025"/>
@@ -8567,7 +8704,7 @@
                     </pic:cNvPicPr>
                   </pic:nvPicPr>
                   <pic:blipFill>
-                    <a:blip r:embed="rId21" cstate="print"/>
+                    <a:blip r:embed="rId19" cstate="print"/>
                     <a:srcRect/>
                     <a:stretch>
                       <a:fillRect/>
@@ -9074,12 +9211,18 @@
     </w:p>
     <w:p>
       <w:pPr>
-        <w:pStyle w:val="Titre1"/>
+        <w:pStyle w:val="Titre2"/>
       </w:pPr>
       <w:bookmarkStart w:id="29" w:name="_Toc318138872"/>
       <w:r>
         <w:lastRenderedPageBreak/>
-        <w:t>III) Interface de création et mise à jour des données</w:t>
+        <w:t>III</w:t>
+      </w:r>
+      <w:r>
+        <w:t>.</w:t>
+      </w:r>
+      <w:r>
+        <w:t xml:space="preserve"> Interface de création et mise à jour des données</w:t>
       </w:r>
       <w:bookmarkEnd w:id="29"/>
     </w:p>
@@ -9091,11 +9234,14 @@
     </w:p>
     <w:p>
       <w:pPr>
-        <w:pStyle w:val="Titre1"/>
+        <w:pStyle w:val="Titre2"/>
       </w:pPr>
       <w:bookmarkStart w:id="30" w:name="_Toc318138873"/>
       <w:r>
-        <w:t>IV) Menus</w:t>
+        <w:t>IV.</w:t>
+      </w:r>
+      <w:r>
+        <w:t xml:space="preserve"> Menus</w:t>
       </w:r>
       <w:bookmarkEnd w:id="30"/>
     </w:p>
@@ -9304,15 +9450,7 @@
     <w:p/>
     <w:p>
       <w:r>
-        <w:t xml:space="preserve">Le mardi 21 février 2011, entre 9h45 et 13h, en présence d’Anne Laurent et de Claudine </w:t>
-      </w:r>
-      <w:proofErr w:type="spellStart"/>
-      <w:r>
-        <w:t>Pastor</w:t>
-      </w:r>
-      <w:proofErr w:type="spellEnd"/>
-      <w:r>
-        <w:t xml:space="preserve">, la </w:t>
+        <w:t xml:space="preserve">Le mardi 21 février 2011, entre 9h45 et 13h, en présence d’Anne Laurent et de Claudine Pastor, la </w:t>
       </w:r>
       <w:r>
         <w:t>base de données à implémenter a été simplifiée, réduisant ainsi les fonctionnalités a priori définie.</w:t>
@@ -9358,6 +9496,9 @@
       <w:r>
         <w:t>Les composantes ne sont plus prises en comptes</w:t>
       </w:r>
+      <w:r>
+        <w:t xml:space="preserve"> (on se situe au niveau d’une seule composante)</w:t>
+      </w:r>
     </w:p>
     <w:p>
       <w:pPr>
@@ -9380,7 +9521,47 @@
         </w:numPr>
       </w:pPr>
       <w:r>
-        <w:t>Il n’y a plus de maquette des enseignements</w:t>
+        <w:t xml:space="preserve">Il n’y a plus de distinction entre les fonctionnalités de début </w:t>
+      </w:r>
+      <w:r>
+        <w:t>d’année et d’en cours d’année (les traitements sont les mêmes)</w:t>
+      </w:r>
+    </w:p>
+    <w:p/>
+    <w:p>
+      <w:r>
+        <w:t>Par ailleurs, pour une question de délais, il a été choisi par l’équipe de réduire les fonctionnalités à implémenter. Le programme étant conçu de manière à être évolutif, il sera facile de rajouter des fonctionnalités par la suite sans changer la structure.</w:t>
+      </w:r>
+    </w:p>
+    <w:p>
+      <w:r>
+        <w:t xml:space="preserve">Nous avons ainsi choisi de privilégier la qualité à la quantité et d’implémenter les fonctionnalités les plus importantes </w:t>
+      </w:r>
+      <w:r>
+        <w:t>du logiciel</w:t>
+      </w:r>
+      <w:r>
+        <w:t xml:space="preserve"> et non pas les plus évidentes</w:t>
+      </w:r>
+      <w:r>
+        <w:t>.</w:t>
+      </w:r>
+    </w:p>
+    <w:p>
+      <w:r>
+        <w:t>Ainsi, les fonctions qui p</w:t>
+      </w:r>
+      <w:r>
+        <w:t>ourraient</w:t>
+      </w:r>
+      <w:r>
+        <w:t xml:space="preserve"> être implémentées malgré les simplifications définies le 21/02</w:t>
+      </w:r>
+      <w:r>
+        <w:t>, mais qui ne le seront pas</w:t>
+      </w:r>
+      <w:r>
+        <w:t xml:space="preserve"> sont :</w:t>
       </w:r>
     </w:p>
     <w:p>
@@ -9392,26 +9573,7 @@
         </w:numPr>
       </w:pPr>
       <w:r>
-        <w:t>Il n’y a plus de distinction entre les fonctionnalités de début d’année et d’en cours d’année.</w:t>
-      </w:r>
-    </w:p>
-    <w:p/>
-    <w:p>
-      <w:r>
-        <w:t>Par ailleurs, pour une question de délais, il a été choisi par l’équipe de réduire les fonctionnalités à implémenter. Le programme étant conçu de manière à être évolutif, il sera facile de rajouter des fonctionnalités par la suite sans changer la structure.</w:t>
-      </w:r>
-    </w:p>
-    <w:p>
-      <w:r>
-        <w:t xml:space="preserve">Nous avons ainsi choisi de privilégier la qualité à la quantité et d’implémenter les fonctionnalités les plus importantes </w:t>
-      </w:r>
-      <w:r>
-        <w:t>du logiciel.</w:t>
-      </w:r>
-    </w:p>
-    <w:p>
-      <w:r>
-        <w:t>Ainsi, les fonctions qui peuvent être implémentées malgré les simplifications définies le 21/02 sont :</w:t>
+        <w:t>La consultation de la liste des demandes de réservation effectuées</w:t>
       </w:r>
     </w:p>
     <w:p>
@@ -9423,7 +9585,7 @@
         </w:numPr>
       </w:pPr>
       <w:r>
-        <w:t>La consultation de la liste des demandes de réservation effectuées</w:t>
+        <w:t>Consulter les heures effectuées</w:t>
       </w:r>
     </w:p>
     <w:p>
@@ -9435,7 +9597,7 @@
         </w:numPr>
       </w:pPr>
       <w:r>
-        <w:t>Consulter les heures effectuées</w:t>
+        <w:t>Consulter la liste des enseignants</w:t>
       </w:r>
     </w:p>
     <w:p>
@@ -9447,7 +9609,7 @@
         </w:numPr>
       </w:pPr>
       <w:r>
-        <w:t>Consulter la liste des enseignants</w:t>
+        <w:t>Consulter la maquette des enseignements</w:t>
       </w:r>
     </w:p>
     <w:p/>
@@ -9540,10 +9702,17 @@
         <w:t xml:space="preserve"> - Diagramme de use case</w:t>
       </w:r>
     </w:p>
-    <w:p/>
-    <w:p>
-      <w:r>
-        <w:t>Il faut donc se référer aux paragraphes :</w:t>
+    <w:p>
+      <w:r>
+        <w:t>En effet, la consultation du planning, la demande de réservation est le traitement des demandes de réservation nous paraissent comme les fonctions essentielles du logiciel.</w:t>
+      </w:r>
+    </w:p>
+    <w:p>
+      <w:r>
+        <w:t>Pour plus de détails, i</w:t>
+      </w:r>
+      <w:r>
+        <w:t>l faut donc se référer aux paragraphes :</w:t>
       </w:r>
     </w:p>
     <w:p>
@@ -9555,6 +9724,9 @@
         </w:numPr>
       </w:pPr>
       <w:r>
+        <w:t>I.</w:t>
+      </w:r>
+      <w:r>
         <w:t>I.1. Authentification</w:t>
       </w:r>
     </w:p>
@@ -9567,10 +9739,19 @@
         </w:numPr>
       </w:pPr>
       <w:r>
+        <w:t>I.</w:t>
+      </w:r>
+      <w:r>
         <w:t>I.3.</w:t>
       </w:r>
       <w:r>
-        <w:t xml:space="preserve"> et II.1.</w:t>
+        <w:t xml:space="preserve"> et </w:t>
+      </w:r>
+      <w:r>
+        <w:t>I.</w:t>
+      </w:r>
+      <w:r>
+        <w:t>II.1.</w:t>
       </w:r>
       <w:r>
         <w:t xml:space="preserve"> Demande de réservation</w:t>
@@ -9585,6 +9766,9 @@
         </w:numPr>
       </w:pPr>
       <w:r>
+        <w:t>I.</w:t>
+      </w:r>
+      <w:r>
         <w:t>II.3. Consulter son planning</w:t>
       </w:r>
     </w:p>
@@ -9597,11 +9781,21 @@
         </w:numPr>
       </w:pPr>
       <w:r>
-        <w:t>I.5. et II.8-9 Consultation et traitement des demandes de réservation</w:t>
+        <w:t>I.</w:t>
+      </w:r>
+      <w:r>
+        <w:t xml:space="preserve">I.5. et </w:t>
+      </w:r>
+      <w:r>
+        <w:t>I.</w:t>
+      </w:r>
+      <w:r>
+        <w:t>II.8-9 Consultation et traitement des demandes de réservation</w:t>
       </w:r>
     </w:p>
     <w:sectPr>
       <w:headerReference w:type="default" r:id="rId27"/>
+      <w:footerReference w:type="default" r:id="rId28"/>
       <w:pgSz w:w="11906" w:h="16838"/>
       <w:pgMar w:top="1417" w:right="1417" w:bottom="1417" w:left="1417" w:header="708" w:footer="708" w:gutter="0"/>
       <w:pgNumType w:start="0"/>
@@ -9636,6 +9830,134 @@
     </w:p>
   </w:endnote>
 </w:endnotes>
+</file>
+
+<file path=word/footer1.xml><?xml version="1.0" encoding="utf-8"?>
+<w:ftr xmlns:wpc="http://schemas.microsoft.com/office/word/2010/wordprocessingCanvas" xmlns:mc="http://schemas.openxmlformats.org/markup-compatibility/2006" xmlns:o="urn:schemas-microsoft-com:office:office" xmlns:r="http://schemas.openxmlformats.org/officeDocument/2006/relationships" xmlns:m="http://schemas.openxmlformats.org/officeDocument/2006/math" xmlns:v="urn:schemas-microsoft-com:vml" xmlns:wp14="http://schemas.microsoft.com/office/word/2010/wordprocessingDrawing" xmlns:wp="http://schemas.openxmlformats.org/drawingml/2006/wordprocessingDrawing" xmlns:w10="urn:schemas-microsoft-com:office:word" xmlns:w="http://schemas.openxmlformats.org/wordprocessingml/2006/main" xmlns:w14="http://schemas.microsoft.com/office/word/2010/wordml" xmlns:wpg="http://schemas.microsoft.com/office/word/2010/wordprocessingGroup" xmlns:wpi="http://schemas.microsoft.com/office/word/2010/wordprocessingInk" xmlns:wne="http://schemas.microsoft.com/office/word/2006/wordml" xmlns:wps="http://schemas.microsoft.com/office/word/2010/wordprocessingShape" mc:Ignorable="w14 wp14">
+  <w:sdt>
+    <w:sdtPr>
+      <w:id w:val="395092017"/>
+      <w:docPartObj>
+        <w:docPartGallery w:val="Page Numbers (Bottom of Page)"/>
+        <w:docPartUnique/>
+      </w:docPartObj>
+    </w:sdtPr>
+    <w:sdtContent>
+      <w:sdt>
+        <w:sdtPr>
+          <w:id w:val="860082579"/>
+          <w:docPartObj>
+            <w:docPartGallery w:val="Page Numbers (Top of Page)"/>
+            <w:docPartUnique/>
+          </w:docPartObj>
+        </w:sdtPr>
+        <w:sdtContent>
+          <w:p>
+            <w:pPr>
+              <w:pStyle w:val="Pieddepage"/>
+              <w:jc w:val="right"/>
+            </w:pPr>
+            <w:r>
+              <w:t xml:space="preserve">Page </w:t>
+            </w:r>
+            <w:r>
+              <w:rPr>
+                <w:b/>
+                <w:bCs/>
+                <w:sz w:val="24"/>
+                <w:szCs w:val="24"/>
+              </w:rPr>
+              <w:fldChar w:fldCharType="begin"/>
+            </w:r>
+            <w:r>
+              <w:rPr>
+                <w:b/>
+                <w:bCs/>
+              </w:rPr>
+              <w:instrText>PAGE</w:instrText>
+            </w:r>
+            <w:r>
+              <w:rPr>
+                <w:b/>
+                <w:bCs/>
+                <w:sz w:val="24"/>
+                <w:szCs w:val="24"/>
+              </w:rPr>
+              <w:fldChar w:fldCharType="separate"/>
+            </w:r>
+            <w:r>
+              <w:rPr>
+                <w:b/>
+                <w:bCs/>
+                <w:noProof/>
+              </w:rPr>
+              <w:t>24</w:t>
+            </w:r>
+            <w:r>
+              <w:rPr>
+                <w:b/>
+                <w:bCs/>
+                <w:sz w:val="24"/>
+                <w:szCs w:val="24"/>
+              </w:rPr>
+              <w:fldChar w:fldCharType="end"/>
+            </w:r>
+            <w:r>
+              <w:t xml:space="preserve"> sur </w:t>
+            </w:r>
+            <w:r>
+              <w:rPr>
+                <w:b/>
+                <w:bCs/>
+                <w:sz w:val="24"/>
+                <w:szCs w:val="24"/>
+              </w:rPr>
+              <w:fldChar w:fldCharType="begin"/>
+            </w:r>
+            <w:r>
+              <w:rPr>
+                <w:b/>
+                <w:bCs/>
+              </w:rPr>
+              <w:instrText>NUMPAGES</w:instrText>
+            </w:r>
+            <w:r>
+              <w:rPr>
+                <w:b/>
+                <w:bCs/>
+                <w:sz w:val="24"/>
+                <w:szCs w:val="24"/>
+              </w:rPr>
+              <w:fldChar w:fldCharType="separate"/>
+            </w:r>
+            <w:r>
+              <w:rPr>
+                <w:b/>
+                <w:bCs/>
+                <w:noProof/>
+              </w:rPr>
+              <w:t>28</w:t>
+            </w:r>
+            <w:r>
+              <w:rPr>
+                <w:b/>
+                <w:bCs/>
+                <w:sz w:val="24"/>
+                <w:szCs w:val="24"/>
+              </w:rPr>
+              <w:fldChar w:fldCharType="end"/>
+            </w:r>
+          </w:p>
+        </w:sdtContent>
+      </w:sdt>
+    </w:sdtContent>
+  </w:sdt>
+  <w:p>
+    <w:pPr>
+      <w:pStyle w:val="Pieddepage"/>
+    </w:pPr>
+  </w:p>
+</w:ftr>
 </file>
 
 <file path=word/footnotes.xml><?xml version="1.0" encoding="utf-8"?>
@@ -10654,6 +10976,92 @@
     </w:lvl>
   </w:abstractNum>
   <w:abstractNum w:abstractNumId="5">
+    <w:nsid w:val="03F90BB2"/>
+    <w:multiLevelType w:val="hybridMultilevel"/>
+    <w:tmpl w:val="CBB09BB6"/>
+    <w:lvl w:ilvl="0" w:tplc="040C000F">
+      <w:start w:val="1"/>
+      <w:numFmt w:val="decimal"/>
+      <w:lvlText w:val="%1."/>
+      <w:lvlJc w:val="left"/>
+      <w:pPr>
+        <w:ind w:left="1428" w:hanging="360"/>
+      </w:pPr>
+    </w:lvl>
+    <w:lvl w:ilvl="1" w:tplc="040C0019" w:tentative="1">
+      <w:start w:val="1"/>
+      <w:numFmt w:val="lowerLetter"/>
+      <w:lvlText w:val="%2."/>
+      <w:lvlJc w:val="left"/>
+      <w:pPr>
+        <w:ind w:left="2148" w:hanging="360"/>
+      </w:pPr>
+    </w:lvl>
+    <w:lvl w:ilvl="2" w:tplc="040C001B" w:tentative="1">
+      <w:start w:val="1"/>
+      <w:numFmt w:val="lowerRoman"/>
+      <w:lvlText w:val="%3."/>
+      <w:lvlJc w:val="right"/>
+      <w:pPr>
+        <w:ind w:left="2868" w:hanging="180"/>
+      </w:pPr>
+    </w:lvl>
+    <w:lvl w:ilvl="3" w:tplc="040C000F" w:tentative="1">
+      <w:start w:val="1"/>
+      <w:numFmt w:val="decimal"/>
+      <w:lvlText w:val="%4."/>
+      <w:lvlJc w:val="left"/>
+      <w:pPr>
+        <w:ind w:left="3588" w:hanging="360"/>
+      </w:pPr>
+    </w:lvl>
+    <w:lvl w:ilvl="4" w:tplc="040C0019" w:tentative="1">
+      <w:start w:val="1"/>
+      <w:numFmt w:val="lowerLetter"/>
+      <w:lvlText w:val="%5."/>
+      <w:lvlJc w:val="left"/>
+      <w:pPr>
+        <w:ind w:left="4308" w:hanging="360"/>
+      </w:pPr>
+    </w:lvl>
+    <w:lvl w:ilvl="5" w:tplc="040C001B" w:tentative="1">
+      <w:start w:val="1"/>
+      <w:numFmt w:val="lowerRoman"/>
+      <w:lvlText w:val="%6."/>
+      <w:lvlJc w:val="right"/>
+      <w:pPr>
+        <w:ind w:left="5028" w:hanging="180"/>
+      </w:pPr>
+    </w:lvl>
+    <w:lvl w:ilvl="6" w:tplc="040C000F" w:tentative="1">
+      <w:start w:val="1"/>
+      <w:numFmt w:val="decimal"/>
+      <w:lvlText w:val="%7."/>
+      <w:lvlJc w:val="left"/>
+      <w:pPr>
+        <w:ind w:left="5748" w:hanging="360"/>
+      </w:pPr>
+    </w:lvl>
+    <w:lvl w:ilvl="7" w:tplc="040C0019" w:tentative="1">
+      <w:start w:val="1"/>
+      <w:numFmt w:val="lowerLetter"/>
+      <w:lvlText w:val="%8."/>
+      <w:lvlJc w:val="left"/>
+      <w:pPr>
+        <w:ind w:left="6468" w:hanging="360"/>
+      </w:pPr>
+    </w:lvl>
+    <w:lvl w:ilvl="8" w:tplc="040C001B" w:tentative="1">
+      <w:start w:val="1"/>
+      <w:numFmt w:val="lowerRoman"/>
+      <w:lvlText w:val="%9."/>
+      <w:lvlJc w:val="right"/>
+      <w:pPr>
+        <w:ind w:left="7188" w:hanging="180"/>
+      </w:pPr>
+    </w:lvl>
+  </w:abstractNum>
+  <w:abstractNum w:abstractNumId="6">
     <w:nsid w:val="08B41121"/>
     <w:multiLevelType w:val="hybridMultilevel"/>
     <w:tmpl w:val="C4F8D8A8"/>
@@ -10766,7 +11174,7 @@
       </w:rPr>
     </w:lvl>
   </w:abstractNum>
-  <w:abstractNum w:abstractNumId="6">
+  <w:abstractNum w:abstractNumId="7">
     <w:nsid w:val="0D41211D"/>
     <w:multiLevelType w:val="hybridMultilevel"/>
     <w:tmpl w:val="7A92B522"/>
@@ -10855,7 +11263,7 @@
       </w:pPr>
     </w:lvl>
   </w:abstractNum>
-  <w:abstractNum w:abstractNumId="7">
+  <w:abstractNum w:abstractNumId="8">
     <w:nsid w:val="0FA73ACB"/>
     <w:multiLevelType w:val="hybridMultilevel"/>
     <w:tmpl w:val="B95C9E2A"/>
@@ -10944,7 +11352,7 @@
       </w:pPr>
     </w:lvl>
   </w:abstractNum>
-  <w:abstractNum w:abstractNumId="8">
+  <w:abstractNum w:abstractNumId="9">
     <w:nsid w:val="17460710"/>
     <w:multiLevelType w:val="hybridMultilevel"/>
     <w:tmpl w:val="6890EEF8"/>
@@ -11033,7 +11441,7 @@
       </w:pPr>
     </w:lvl>
   </w:abstractNum>
-  <w:abstractNum w:abstractNumId="9">
+  <w:abstractNum w:abstractNumId="10">
     <w:nsid w:val="177E0189"/>
     <w:multiLevelType w:val="hybridMultilevel"/>
     <w:tmpl w:val="50867CAE"/>
@@ -11122,7 +11530,7 @@
       </w:pPr>
     </w:lvl>
   </w:abstractNum>
-  <w:abstractNum w:abstractNumId="10">
+  <w:abstractNum w:abstractNumId="11">
     <w:nsid w:val="1C9113BA"/>
     <w:multiLevelType w:val="hybridMultilevel"/>
     <w:tmpl w:val="7742A026"/>
@@ -11211,7 +11619,7 @@
       </w:pPr>
     </w:lvl>
   </w:abstractNum>
-  <w:abstractNum w:abstractNumId="11">
+  <w:abstractNum w:abstractNumId="12">
     <w:nsid w:val="26D50472"/>
     <w:multiLevelType w:val="hybridMultilevel"/>
     <w:tmpl w:val="8DC42310"/>
@@ -11300,7 +11708,7 @@
       </w:pPr>
     </w:lvl>
   </w:abstractNum>
-  <w:abstractNum w:abstractNumId="12">
+  <w:abstractNum w:abstractNumId="13">
     <w:nsid w:val="273003AD"/>
     <w:multiLevelType w:val="hybridMultilevel"/>
     <w:tmpl w:val="6890EEF8"/>
@@ -11389,7 +11797,7 @@
       </w:pPr>
     </w:lvl>
   </w:abstractNum>
-  <w:abstractNum w:abstractNumId="13">
+  <w:abstractNum w:abstractNumId="14">
     <w:nsid w:val="2AE55AF3"/>
     <w:multiLevelType w:val="hybridMultilevel"/>
     <w:tmpl w:val="855A6E02"/>
@@ -11478,7 +11886,7 @@
       </w:pPr>
     </w:lvl>
   </w:abstractNum>
-  <w:abstractNum w:abstractNumId="14">
+  <w:abstractNum w:abstractNumId="15">
     <w:nsid w:val="2B656B37"/>
     <w:multiLevelType w:val="hybridMultilevel"/>
     <w:tmpl w:val="6890EEF8"/>
@@ -11567,7 +11975,7 @@
       </w:pPr>
     </w:lvl>
   </w:abstractNum>
-  <w:abstractNum w:abstractNumId="15">
+  <w:abstractNum w:abstractNumId="16">
     <w:nsid w:val="2E0128DC"/>
     <w:multiLevelType w:val="hybridMultilevel"/>
     <w:tmpl w:val="5C3A9FEC"/>
@@ -11680,7 +12088,7 @@
       </w:rPr>
     </w:lvl>
   </w:abstractNum>
-  <w:abstractNum w:abstractNumId="16">
+  <w:abstractNum w:abstractNumId="17">
     <w:nsid w:val="2E704724"/>
     <w:multiLevelType w:val="hybridMultilevel"/>
     <w:tmpl w:val="96303E86"/>
@@ -11769,7 +12177,7 @@
       </w:pPr>
     </w:lvl>
   </w:abstractNum>
-  <w:abstractNum w:abstractNumId="17">
+  <w:abstractNum w:abstractNumId="18">
     <w:nsid w:val="31E66F9E"/>
     <w:multiLevelType w:val="hybridMultilevel"/>
     <w:tmpl w:val="BDDC12B2"/>
@@ -11858,7 +12266,7 @@
       </w:pPr>
     </w:lvl>
   </w:abstractNum>
-  <w:abstractNum w:abstractNumId="18">
+  <w:abstractNum w:abstractNumId="19">
     <w:nsid w:val="3E226A54"/>
     <w:multiLevelType w:val="hybridMultilevel"/>
     <w:tmpl w:val="6890EEF8"/>
@@ -11947,7 +12355,7 @@
       </w:pPr>
     </w:lvl>
   </w:abstractNum>
-  <w:abstractNum w:abstractNumId="19">
+  <w:abstractNum w:abstractNumId="20">
     <w:nsid w:val="43ED29F5"/>
     <w:multiLevelType w:val="hybridMultilevel"/>
     <w:tmpl w:val="9CD28F06"/>
@@ -12060,7 +12468,7 @@
       </w:rPr>
     </w:lvl>
   </w:abstractNum>
-  <w:abstractNum w:abstractNumId="20">
+  <w:abstractNum w:abstractNumId="21">
     <w:nsid w:val="45093B12"/>
     <w:multiLevelType w:val="hybridMultilevel"/>
     <w:tmpl w:val="BDDC12B2"/>
@@ -12149,7 +12557,7 @@
       </w:pPr>
     </w:lvl>
   </w:abstractNum>
-  <w:abstractNum w:abstractNumId="21">
+  <w:abstractNum w:abstractNumId="22">
     <w:nsid w:val="50115160"/>
     <w:multiLevelType w:val="hybridMultilevel"/>
     <w:tmpl w:val="A54E37D0"/>
@@ -12238,7 +12646,7 @@
       </w:pPr>
     </w:lvl>
   </w:abstractNum>
-  <w:abstractNum w:abstractNumId="22">
+  <w:abstractNum w:abstractNumId="23">
     <w:nsid w:val="562C2A25"/>
     <w:multiLevelType w:val="hybridMultilevel"/>
     <w:tmpl w:val="7274653A"/>
@@ -12327,7 +12735,7 @@
       </w:pPr>
     </w:lvl>
   </w:abstractNum>
-  <w:abstractNum w:abstractNumId="23">
+  <w:abstractNum w:abstractNumId="24">
     <w:nsid w:val="5E5537C1"/>
     <w:multiLevelType w:val="hybridMultilevel"/>
     <w:tmpl w:val="1DAA8E48"/>
@@ -12416,7 +12824,7 @@
       </w:pPr>
     </w:lvl>
   </w:abstractNum>
-  <w:abstractNum w:abstractNumId="24">
+  <w:abstractNum w:abstractNumId="25">
     <w:nsid w:val="5F7253C8"/>
     <w:multiLevelType w:val="hybridMultilevel"/>
     <w:tmpl w:val="6890EEF8"/>
@@ -12505,7 +12913,7 @@
       </w:pPr>
     </w:lvl>
   </w:abstractNum>
-  <w:abstractNum w:abstractNumId="25">
+  <w:abstractNum w:abstractNumId="26">
     <w:nsid w:val="60CE0FD5"/>
     <w:multiLevelType w:val="hybridMultilevel"/>
     <w:tmpl w:val="1DAA8E48"/>
@@ -12594,7 +13002,7 @@
       </w:pPr>
     </w:lvl>
   </w:abstractNum>
-  <w:abstractNum w:abstractNumId="26">
+  <w:abstractNum w:abstractNumId="27">
     <w:nsid w:val="62011976"/>
     <w:multiLevelType w:val="hybridMultilevel"/>
     <w:tmpl w:val="00000002"/>
@@ -12815,7 +13223,7 @@
       </w:rPr>
     </w:lvl>
   </w:abstractNum>
-  <w:abstractNum w:abstractNumId="27">
+  <w:abstractNum w:abstractNumId="28">
     <w:nsid w:val="62342746"/>
     <w:multiLevelType w:val="hybridMultilevel"/>
     <w:tmpl w:val="1DAA8E48"/>
@@ -12904,7 +13312,7 @@
       </w:pPr>
     </w:lvl>
   </w:abstractNum>
-  <w:abstractNum w:abstractNumId="28">
+  <w:abstractNum w:abstractNumId="29">
     <w:nsid w:val="676B4ED6"/>
     <w:multiLevelType w:val="hybridMultilevel"/>
     <w:tmpl w:val="9048AD40"/>
@@ -12993,7 +13401,7 @@
       </w:pPr>
     </w:lvl>
   </w:abstractNum>
-  <w:abstractNum w:abstractNumId="29">
+  <w:abstractNum w:abstractNumId="30">
     <w:nsid w:val="68B65C6A"/>
     <w:multiLevelType w:val="hybridMultilevel"/>
     <w:tmpl w:val="6890EEF8"/>
@@ -13082,7 +13490,7 @@
       </w:pPr>
     </w:lvl>
   </w:abstractNum>
-  <w:abstractNum w:abstractNumId="30">
+  <w:abstractNum w:abstractNumId="31">
     <w:nsid w:val="6D5943B7"/>
     <w:multiLevelType w:val="singleLevel"/>
     <w:tmpl w:val="0409000F"/>
@@ -13099,7 +13507,7 @@
       </w:pPr>
     </w:lvl>
   </w:abstractNum>
-  <w:abstractNum w:abstractNumId="31">
+  <w:abstractNum w:abstractNumId="32">
     <w:nsid w:val="7AA323C1"/>
     <w:multiLevelType w:val="hybridMultilevel"/>
     <w:tmpl w:val="32DEF8CE"/>
@@ -13188,7 +13596,7 @@
       </w:pPr>
     </w:lvl>
   </w:abstractNum>
-  <w:abstractNum w:abstractNumId="32">
+  <w:abstractNum w:abstractNumId="33">
     <w:nsid w:val="7E2F28AF"/>
     <w:multiLevelType w:val="hybridMultilevel"/>
     <w:tmpl w:val="3DAE934E"/>
@@ -13278,52 +13686,52 @@
     </w:lvl>
   </w:abstractNum>
   <w:num w:numId="1">
+    <w:abstractNumId w:val="33"/>
+  </w:num>
+  <w:num w:numId="2">
+    <w:abstractNumId w:val="31"/>
+  </w:num>
+  <w:num w:numId="3">
+    <w:abstractNumId w:val="28"/>
+  </w:num>
+  <w:num w:numId="4">
+    <w:abstractNumId w:val="26"/>
+  </w:num>
+  <w:num w:numId="5">
+    <w:abstractNumId w:val="24"/>
+  </w:num>
+  <w:num w:numId="6">
+    <w:abstractNumId w:val="18"/>
+  </w:num>
+  <w:num w:numId="7">
+    <w:abstractNumId w:val="7"/>
+  </w:num>
+  <w:num w:numId="8">
+    <w:abstractNumId w:val="21"/>
+  </w:num>
+  <w:num w:numId="9">
+    <w:abstractNumId w:val="10"/>
+  </w:num>
+  <w:num w:numId="10">
     <w:abstractNumId w:val="32"/>
   </w:num>
-  <w:num w:numId="2">
+  <w:num w:numId="11">
+    <w:abstractNumId w:val="9"/>
+  </w:num>
+  <w:num w:numId="12">
+    <w:abstractNumId w:val="13"/>
+  </w:num>
+  <w:num w:numId="13">
+    <w:abstractNumId w:val="15"/>
+  </w:num>
+  <w:num w:numId="14">
     <w:abstractNumId w:val="30"/>
   </w:num>
-  <w:num w:numId="3">
-    <w:abstractNumId w:val="27"/>
-  </w:num>
-  <w:num w:numId="4">
-    <w:abstractNumId w:val="25"/>
-  </w:num>
-  <w:num w:numId="5">
-    <w:abstractNumId w:val="23"/>
-  </w:num>
-  <w:num w:numId="6">
-    <w:abstractNumId w:val="17"/>
-  </w:num>
-  <w:num w:numId="7">
-    <w:abstractNumId w:val="6"/>
-  </w:num>
-  <w:num w:numId="8">
-    <w:abstractNumId w:val="20"/>
-  </w:num>
-  <w:num w:numId="9">
-    <w:abstractNumId w:val="9"/>
-  </w:num>
-  <w:num w:numId="10">
-    <w:abstractNumId w:val="31"/>
-  </w:num>
-  <w:num w:numId="11">
-    <w:abstractNumId w:val="8"/>
-  </w:num>
-  <w:num w:numId="12">
-    <w:abstractNumId w:val="12"/>
-  </w:num>
-  <w:num w:numId="13">
-    <w:abstractNumId w:val="14"/>
-  </w:num>
-  <w:num w:numId="14">
-    <w:abstractNumId w:val="29"/>
-  </w:num>
   <w:num w:numId="15">
-    <w:abstractNumId w:val="18"/>
+    <w:abstractNumId w:val="19"/>
   </w:num>
   <w:num w:numId="16">
-    <w:abstractNumId w:val="24"/>
+    <w:abstractNumId w:val="25"/>
   </w:num>
   <w:num w:numId="17">
     <w:abstractNumId w:val="0"/>
@@ -13332,13 +13740,13 @@
     <w:abstractNumId w:val="1"/>
   </w:num>
   <w:num w:numId="19">
-    <w:abstractNumId w:val="16"/>
+    <w:abstractNumId w:val="17"/>
   </w:num>
   <w:num w:numId="20">
-    <w:abstractNumId w:val="22"/>
+    <w:abstractNumId w:val="23"/>
   </w:num>
   <w:num w:numId="21">
-    <w:abstractNumId w:val="13"/>
+    <w:abstractNumId w:val="14"/>
   </w:num>
   <w:num w:numId="22">
     <w:abstractNumId w:val="4"/>
@@ -13350,31 +13758,94 @@
     <w:abstractNumId w:val="3"/>
   </w:num>
   <w:num w:numId="25">
+    <w:abstractNumId w:val="12"/>
+  </w:num>
+  <w:num w:numId="26">
+    <w:abstractNumId w:val="29"/>
+  </w:num>
+  <w:num w:numId="27">
+    <w:abstractNumId w:val="27"/>
+  </w:num>
+  <w:num w:numId="28">
     <w:abstractNumId w:val="11"/>
   </w:num>
-  <w:num w:numId="26">
-    <w:abstractNumId w:val="28"/>
-  </w:num>
-  <w:num w:numId="27">
-    <w:abstractNumId w:val="26"/>
-  </w:num>
-  <w:num w:numId="28">
-    <w:abstractNumId w:val="10"/>
-  </w:num>
   <w:num w:numId="29">
-    <w:abstractNumId w:val="5"/>
+    <w:abstractNumId w:val="6"/>
   </w:num>
   <w:num w:numId="30">
-    <w:abstractNumId w:val="21"/>
+    <w:abstractNumId w:val="22"/>
   </w:num>
   <w:num w:numId="31">
-    <w:abstractNumId w:val="19"/>
+    <w:abstractNumId w:val="20"/>
   </w:num>
   <w:num w:numId="32">
-    <w:abstractNumId w:val="15"/>
+    <w:abstractNumId w:val="16"/>
   </w:num>
   <w:num w:numId="33">
-    <w:abstractNumId w:val="7"/>
+    <w:abstractNumId w:val="8"/>
+  </w:num>
+  <w:num w:numId="34">
+    <w:abstractNumId w:val="32"/>
+    <w:lvlOverride w:ilvl="0">
+      <w:startOverride w:val="1"/>
+    </w:lvlOverride>
+    <w:lvlOverride w:ilvl="1">
+      <w:startOverride w:val="1"/>
+    </w:lvlOverride>
+    <w:lvlOverride w:ilvl="2">
+      <w:startOverride w:val="1"/>
+    </w:lvlOverride>
+    <w:lvlOverride w:ilvl="3">
+      <w:startOverride w:val="1"/>
+    </w:lvlOverride>
+    <w:lvlOverride w:ilvl="4">
+      <w:startOverride w:val="1"/>
+    </w:lvlOverride>
+    <w:lvlOverride w:ilvl="5">
+      <w:startOverride w:val="1"/>
+    </w:lvlOverride>
+    <w:lvlOverride w:ilvl="6">
+      <w:startOverride w:val="1"/>
+    </w:lvlOverride>
+    <w:lvlOverride w:ilvl="7">
+      <w:startOverride w:val="1"/>
+    </w:lvlOverride>
+    <w:lvlOverride w:ilvl="8">
+      <w:startOverride w:val="1"/>
+    </w:lvlOverride>
+  </w:num>
+  <w:num w:numId="35">
+    <w:abstractNumId w:val="25"/>
+    <w:lvlOverride w:ilvl="0">
+      <w:startOverride w:val="1"/>
+    </w:lvlOverride>
+    <w:lvlOverride w:ilvl="1">
+      <w:startOverride w:val="1"/>
+    </w:lvlOverride>
+    <w:lvlOverride w:ilvl="2">
+      <w:startOverride w:val="1"/>
+    </w:lvlOverride>
+    <w:lvlOverride w:ilvl="3">
+      <w:startOverride w:val="1"/>
+    </w:lvlOverride>
+    <w:lvlOverride w:ilvl="4">
+      <w:startOverride w:val="1"/>
+    </w:lvlOverride>
+    <w:lvlOverride w:ilvl="5">
+      <w:startOverride w:val="1"/>
+    </w:lvlOverride>
+    <w:lvlOverride w:ilvl="6">
+      <w:startOverride w:val="1"/>
+    </w:lvlOverride>
+    <w:lvlOverride w:ilvl="7">
+      <w:startOverride w:val="1"/>
+    </w:lvlOverride>
+    <w:lvlOverride w:ilvl="8">
+      <w:startOverride w:val="1"/>
+    </w:lvlOverride>
+  </w:num>
+  <w:num w:numId="36">
+    <w:abstractNumId w:val="5"/>
   </w:num>
 </w:numbering>
 </file>
@@ -14445,7 +14916,7 @@
 </file>
 
 <file path=customXml/itemProps2.xml><?xml version="1.0" encoding="utf-8"?>
-<ds:datastoreItem xmlns:ds="http://schemas.openxmlformats.org/officeDocument/2006/customXml" ds:itemID="{ABA24355-53A7-4197-B950-FABD32136EAC}">
+<ds:datastoreItem xmlns:ds="http://schemas.openxmlformats.org/officeDocument/2006/customXml" ds:itemID="{D44915BF-DE61-4E96-8A46-17319FBAA046}">
   <ds:schemaRefs>
     <ds:schemaRef ds:uri="http://schemas.openxmlformats.org/officeDocument/2006/bibliography"/>
   </ds:schemaRefs>

</xml_diff>